<commit_message>
Starting Detailed Solution Summary
</commit_message>
<xml_diff>
--- a/SolutionDocument.docx
+++ b/SolutionDocument.docx
@@ -64,39 +64,23 @@
     </w:p>
     <w:p>
       <w:pPr>
-        <w:pStyle w:val="normal0"/>
-        <w:widowControl w:val="0"/>
-      </w:pPr>
-    </w:p>
-    <w:p>
-      <w:pPr>
-        <w:pStyle w:val="normal0"/>
-        <w:widowControl w:val="0"/>
-      </w:pPr>
-    </w:p>
-    <w:p>
-      <w:pPr>
-        <w:pStyle w:val="normal0"/>
-        <w:widowControl w:val="0"/>
-      </w:pPr>
-    </w:p>
-    <w:p>
-      <w:pPr>
-        <w:pStyle w:val="normal0"/>
-        <w:widowControl w:val="0"/>
-      </w:pPr>
-    </w:p>
-    <w:p>
-      <w:pPr>
         <w:pStyle w:val="Title"/>
         <w:keepNext w:val="0"/>
         <w:keepLines w:val="0"/>
         <w:widowControl w:val="0"/>
         <w:contextualSpacing w:val="0"/>
         <w:jc w:val="right"/>
+        <w:rPr>
+          <w:rFonts w:ascii="Arial" w:eastAsia="Arial" w:hAnsi="Arial" w:cs="Arial"/>
+          <w:sz w:val="22"/>
+        </w:rPr>
       </w:pPr>
       <w:bookmarkStart w:id="1" w:name="h.vxvj0ckc2fkr" w:colFirst="0" w:colLast="0"/>
+      <w:bookmarkStart w:id="2" w:name="h.43tjjdncfu5y" w:colFirst="0" w:colLast="0"/>
+      <w:bookmarkStart w:id="3" w:name="h.ggjns6zac8sw" w:colFirst="0" w:colLast="0"/>
       <w:bookmarkEnd w:id="1"/>
+      <w:bookmarkEnd w:id="2"/>
+      <w:bookmarkEnd w:id="3"/>
     </w:p>
     <w:p>
       <w:pPr>
@@ -107,20 +91,6 @@
         <w:contextualSpacing w:val="0"/>
         <w:jc w:val="right"/>
       </w:pPr>
-      <w:bookmarkStart w:id="2" w:name="h.43tjjdncfu5y" w:colFirst="0" w:colLast="0"/>
-      <w:bookmarkEnd w:id="2"/>
-    </w:p>
-    <w:p>
-      <w:pPr>
-        <w:pStyle w:val="Title"/>
-        <w:keepNext w:val="0"/>
-        <w:keepLines w:val="0"/>
-        <w:widowControl w:val="0"/>
-        <w:contextualSpacing w:val="0"/>
-        <w:jc w:val="right"/>
-      </w:pPr>
-      <w:bookmarkStart w:id="3" w:name="h.ggjns6zac8sw" w:colFirst="0" w:colLast="0"/>
-      <w:bookmarkEnd w:id="3"/>
       <w:r>
         <w:t>KEA_STUD CHAT MESSENGER</w:t>
       </w:r>
@@ -1773,8 +1743,6 @@
         <w:widowControl w:val="0"/>
         <w:contextualSpacing/>
       </w:pPr>
-      <w:bookmarkStart w:id="11" w:name="_GoBack"/>
-      <w:bookmarkEnd w:id="11"/>
     </w:p>
     <w:p>
       <w:pPr>
@@ -1784,8 +1752,8 @@
         <w:widowControl w:val="0"/>
         <w:contextualSpacing w:val="0"/>
       </w:pPr>
-      <w:bookmarkStart w:id="12" w:name="h.uuddz75kzwb4" w:colFirst="0" w:colLast="0"/>
-      <w:bookmarkEnd w:id="12"/>
+      <w:bookmarkStart w:id="11" w:name="h.uuddz75kzwb4" w:colFirst="0" w:colLast="0"/>
+      <w:bookmarkEnd w:id="11"/>
       <w:r>
         <w:t>Cost summary</w:t>
       </w:r>
@@ -1796,7 +1764,21 @@
         <w:widowControl w:val="0"/>
       </w:pPr>
       <w:r>
-        <w:t>High level cost elements that the project will carry:</w:t>
+        <w:t xml:space="preserve">The initial development of KEA_STUD LAN chat messenger didn’t incur any cost because we utilised already available resources and open source software. But </w:t>
+      </w:r>
+      <w:proofErr w:type="gramStart"/>
+      <w:r>
+        <w:t>High level</w:t>
+      </w:r>
+      <w:proofErr w:type="gramEnd"/>
+      <w:r>
+        <w:t xml:space="preserve"> cost elements that the project will carry</w:t>
+      </w:r>
+      <w:r>
+        <w:t xml:space="preserve"> once implemented or will be running</w:t>
+      </w:r>
+      <w:r>
+        <w:t>:</w:t>
       </w:r>
     </w:p>
     <w:p>
@@ -1811,7 +1793,10 @@
         <w:contextualSpacing/>
       </w:pPr>
       <w:r>
-        <w:t>Hosting</w:t>
+        <w:t>Software development hours</w:t>
+      </w:r>
+      <w:r>
+        <w:t xml:space="preserve"> in case of further extension of the software </w:t>
       </w:r>
     </w:p>
     <w:p>
@@ -1826,7 +1811,10 @@
         <w:contextualSpacing/>
       </w:pPr>
       <w:r>
-        <w:t>Software licenses</w:t>
+        <w:t>Maintenance costs</w:t>
+      </w:r>
+      <w:r>
+        <w:t xml:space="preserve"> in case of break down</w:t>
       </w:r>
     </w:p>
     <w:p>
@@ -1848,36 +1836,6 @@
       <w:pPr>
         <w:pStyle w:val="normal0"/>
         <w:widowControl w:val="0"/>
-        <w:numPr>
-          <w:ilvl w:val="0"/>
-          <w:numId w:val="7"/>
-        </w:numPr>
-        <w:ind w:hanging="359"/>
-        <w:contextualSpacing/>
-      </w:pPr>
-      <w:r>
-        <w:t>Software development hours</w:t>
-      </w:r>
-    </w:p>
-    <w:p>
-      <w:pPr>
-        <w:pStyle w:val="normal0"/>
-        <w:widowControl w:val="0"/>
-        <w:numPr>
-          <w:ilvl w:val="0"/>
-          <w:numId w:val="7"/>
-        </w:numPr>
-        <w:ind w:hanging="359"/>
-        <w:contextualSpacing/>
-      </w:pPr>
-      <w:r>
-        <w:t>...</w:t>
-      </w:r>
-    </w:p>
-    <w:p>
-      <w:pPr>
-        <w:pStyle w:val="normal0"/>
-        <w:widowControl w:val="0"/>
       </w:pPr>
     </w:p>
     <w:p>
@@ -1906,7 +1864,7 @@
         <w:contextualSpacing/>
       </w:pPr>
       <w:r>
-        <w:t>Share hosting with other projects</w:t>
+        <w:t>The Server can run on any existing machines so it saves the hosting costs.</w:t>
       </w:r>
     </w:p>
     <w:p>
@@ -1921,33 +1879,15 @@
         <w:contextualSpacing/>
       </w:pPr>
       <w:r>
-        <w:t>…</w:t>
-      </w:r>
-    </w:p>
-    <w:p>
-      <w:pPr>
-        <w:pStyle w:val="normal0"/>
-        <w:widowControl w:val="0"/>
-      </w:pPr>
-    </w:p>
-    <w:p>
-      <w:pPr>
-        <w:pStyle w:val="normal0"/>
-        <w:widowControl w:val="0"/>
-      </w:pPr>
-    </w:p>
-    <w:p>
-      <w:pPr>
-        <w:pStyle w:val="normal0"/>
-      </w:pPr>
-      <w:r>
-        <w:br w:type="page"/>
-      </w:r>
-    </w:p>
-    <w:p>
-      <w:pPr>
-        <w:pStyle w:val="normal0"/>
-        <w:widowControl w:val="0"/>
+        <w:t xml:space="preserve">Similarly because of Open source software there will be no licence costs. </w:t>
+      </w:r>
+    </w:p>
+    <w:p>
+      <w:pPr>
+        <w:pStyle w:val="normal0"/>
+        <w:widowControl w:val="0"/>
+        <w:ind w:left="720"/>
+        <w:contextualSpacing/>
       </w:pPr>
     </w:p>
     <w:p>
@@ -1958,40 +1898,70 @@
         <w:widowControl w:val="0"/>
         <w:contextualSpacing w:val="0"/>
       </w:pPr>
-      <w:bookmarkStart w:id="13" w:name="h.wcuiy14bok5x" w:colFirst="0" w:colLast="0"/>
+      <w:bookmarkStart w:id="12" w:name="h.wcuiy14bok5x" w:colFirst="0" w:colLast="0"/>
+      <w:bookmarkEnd w:id="12"/>
+      <w:r>
+        <w:t>Recommendation and next steps</w:t>
+      </w:r>
+    </w:p>
+    <w:p>
+      <w:pPr>
+        <w:pStyle w:val="normal0"/>
+        <w:widowControl w:val="0"/>
+      </w:pPr>
+      <w:r>
+        <w:t>Normally when a student or a staff member at KEA needs to talk to each other, within campus they call the other person but this acquires costs or if you leave an email then you need to wait for the reply</w:t>
+      </w:r>
+      <w:r>
+        <w:t xml:space="preserve"> and sometimes it can take up to day or two to get reply which wastes lots of times and delays things</w:t>
+      </w:r>
+      <w:r>
+        <w:t>.</w:t>
+      </w:r>
+    </w:p>
+    <w:p>
+      <w:pPr>
+        <w:pStyle w:val="normal0"/>
+        <w:widowControl w:val="0"/>
+      </w:pPr>
+    </w:p>
+    <w:p>
+      <w:pPr>
+        <w:pStyle w:val="normal0"/>
+        <w:widowControl w:val="0"/>
+      </w:pPr>
+      <w:r>
+        <w:t xml:space="preserve">KEA_STUD LAN chat messenger can be implemented on one dedicated machine, which runs the Server and stores the Database. So during university hour all the users within the campus can interact with each other without using Internet/Phone calls. </w:t>
+      </w:r>
+      <w:r>
+        <w:t>Students can help each other instantly. And administration or Teachers can respond to student queries quicker.</w:t>
+      </w:r>
+    </w:p>
+    <w:p>
+      <w:pPr>
+        <w:pStyle w:val="normal0"/>
+        <w:widowControl w:val="0"/>
+      </w:pPr>
+    </w:p>
+    <w:p>
+      <w:pPr>
+        <w:pStyle w:val="normal0"/>
+        <w:widowControl w:val="0"/>
+      </w:pPr>
+      <w:r>
+        <w:t>Although the private chat option is already available but still an administrator can be assigned for authorization and assigning access privileges</w:t>
+      </w:r>
+      <w:r>
+        <w:t xml:space="preserve"> to particular users in specific groups</w:t>
+      </w:r>
+      <w:r>
+        <w:t xml:space="preserve">. </w:t>
+      </w:r>
+      <w:r>
+        <w:br w:type="page"/>
+      </w:r>
+      <w:bookmarkStart w:id="13" w:name="_GoBack"/>
       <w:bookmarkEnd w:id="13"/>
-      <w:r>
-        <w:t>Recommendation and next steps</w:t>
-      </w:r>
-    </w:p>
-    <w:p>
-      <w:pPr>
-        <w:pStyle w:val="normal0"/>
-        <w:widowControl w:val="0"/>
-      </w:pPr>
-      <w:r>
-        <w:t>Why should we do this project and when should it start. What needs to happen to do this project and what steps does the project involve.</w:t>
-      </w:r>
-    </w:p>
-    <w:p>
-      <w:pPr>
-        <w:pStyle w:val="normal0"/>
-        <w:widowControl w:val="0"/>
-      </w:pPr>
-    </w:p>
-    <w:p>
-      <w:pPr>
-        <w:pStyle w:val="normal0"/>
-      </w:pPr>
-      <w:r>
-        <w:br w:type="page"/>
-      </w:r>
-    </w:p>
-    <w:p>
-      <w:pPr>
-        <w:pStyle w:val="normal0"/>
-        <w:widowControl w:val="0"/>
-      </w:pPr>
     </w:p>
     <w:p>
       <w:pPr>
@@ -2004,6 +1974,7 @@
       <w:bookmarkStart w:id="14" w:name="h.avkkkztjqpar" w:colFirst="0" w:colLast="0"/>
       <w:bookmarkEnd w:id="14"/>
       <w:r>
+        <w:lastRenderedPageBreak/>
         <w:t>Detailed solution description</w:t>
       </w:r>
     </w:p>
@@ -3458,7 +3429,7 @@
       <w:rPr>
         <w:noProof/>
       </w:rPr>
-      <w:t>5</w:t>
+      <w:t>6</w:t>
     </w:r>
     <w:r>
       <w:fldChar w:fldCharType="end"/>
@@ -3479,7 +3450,7 @@
       <w:rPr>
         <w:noProof/>
       </w:rPr>
-      <w:t>13</w:t>
+      <w:t>12</w:t>
     </w:r>
     <w:r>
       <w:fldChar w:fldCharType="end"/>

</xml_diff>

<commit_message>
Further improvements in previous sections
</commit_message>
<xml_diff>
--- a/SolutionDocument.docx
+++ b/SolutionDocument.docx
@@ -707,21 +707,8 @@
               <w:widowControl w:val="0"/>
               <w:spacing w:line="240" w:lineRule="auto"/>
             </w:pPr>
-            <w:proofErr w:type="spellStart"/>
             <w:r>
-              <w:t>Nikolaj</w:t>
-            </w:r>
-            <w:proofErr w:type="spellEnd"/>
-            <w:r>
-              <w:t xml:space="preserve"> B. </w:t>
-            </w:r>
-            <w:proofErr w:type="spellStart"/>
-            <w:r>
-              <w:t>Hemmeshøj</w:t>
-            </w:r>
-            <w:proofErr w:type="spellEnd"/>
-            <w:r>
-              <w:t xml:space="preserve">, </w:t>
+              <w:t xml:space="preserve">Nikolaj B. Hemmeshøj, </w:t>
             </w:r>
             <w:hyperlink r:id="rId8" w:history="1">
               <w:r>
@@ -956,19 +943,9 @@
               <w:widowControl w:val="0"/>
               <w:spacing w:line="240" w:lineRule="auto"/>
             </w:pPr>
-            <w:proofErr w:type="spellStart"/>
             <w:r>
-              <w:t>Nikolaj</w:t>
+              <w:t>Nikolaj B. Hemmeshøj</w:t>
             </w:r>
-            <w:proofErr w:type="spellEnd"/>
-            <w:r>
-              <w:t xml:space="preserve"> B. </w:t>
-            </w:r>
-            <w:proofErr w:type="spellStart"/>
-            <w:r>
-              <w:t>Hemmeshøj</w:t>
-            </w:r>
-            <w:proofErr w:type="spellEnd"/>
           </w:p>
         </w:tc>
         <w:tc>
@@ -1037,15 +1014,7 @@
               <w:spacing w:line="240" w:lineRule="auto"/>
             </w:pPr>
             <w:r>
-              <w:t xml:space="preserve">Jarl </w:t>
-            </w:r>
-            <w:proofErr w:type="spellStart"/>
-            <w:r>
-              <w:t>Tuxen</w:t>
-            </w:r>
-            <w:proofErr w:type="spellEnd"/>
-            <w:r>
-              <w:t xml:space="preserve"> </w:t>
+              <w:t xml:space="preserve">Jarl Tuxen </w:t>
             </w:r>
           </w:p>
         </w:tc>
@@ -1476,15 +1445,7 @@
         <w:t xml:space="preserve"> costs</w:t>
       </w:r>
       <w:r>
-        <w:t xml:space="preserve">. No centralised server or active </w:t>
-      </w:r>
-      <w:proofErr w:type="gramStart"/>
-      <w:r>
-        <w:t>internet</w:t>
-      </w:r>
-      <w:proofErr w:type="gramEnd"/>
-      <w:r>
-        <w:t xml:space="preserve"> connection is required for communication. </w:t>
+        <w:t xml:space="preserve">. No centralised server or active internet connection is required for communication. </w:t>
       </w:r>
     </w:p>
     <w:p>
@@ -1764,15 +1725,7 @@
         <w:widowControl w:val="0"/>
       </w:pPr>
       <w:r>
-        <w:t xml:space="preserve">The initial development of KEA_STUD LAN chat messenger didn’t incur any cost because we utilised already available resources and open source software. But </w:t>
-      </w:r>
-      <w:proofErr w:type="gramStart"/>
-      <w:r>
-        <w:t>High level</w:t>
-      </w:r>
-      <w:proofErr w:type="gramEnd"/>
-      <w:r>
-        <w:t xml:space="preserve"> cost elements that the project will carry</w:t>
+        <w:t>High level cost elements that the project will carry</w:t>
       </w:r>
       <w:r>
         <w:t xml:space="preserve"> once implemented or will be running</w:t>
@@ -1780,6 +1733,12 @@
       <w:r>
         <w:t>:</w:t>
       </w:r>
+    </w:p>
+    <w:p>
+      <w:pPr>
+        <w:pStyle w:val="normal0"/>
+        <w:widowControl w:val="0"/>
+      </w:pPr>
     </w:p>
     <w:p>
       <w:pPr>
@@ -1831,26 +1790,36 @@
       <w:r>
         <w:t>Operations costs</w:t>
       </w:r>
-    </w:p>
-    <w:p>
-      <w:pPr>
-        <w:pStyle w:val="normal0"/>
-        <w:widowControl w:val="0"/>
-      </w:pPr>
-    </w:p>
-    <w:p>
-      <w:pPr>
-        <w:pStyle w:val="normal0"/>
-        <w:widowControl w:val="0"/>
-      </w:pPr>
-      <w:proofErr w:type="gramStart"/>
-      <w:r>
-        <w:t>High level</w:t>
-      </w:r>
-      <w:proofErr w:type="gramEnd"/>
-      <w:r>
-        <w:t xml:space="preserve"> cost elements that the project will not carry as it can use existing architecture...</w:t>
-      </w:r>
+      <w:r>
+        <w:t xml:space="preserve"> </w:t>
+      </w:r>
+    </w:p>
+    <w:p>
+      <w:pPr>
+        <w:pStyle w:val="normal0"/>
+        <w:widowControl w:val="0"/>
+      </w:pPr>
+    </w:p>
+    <w:p>
+      <w:pPr>
+        <w:pStyle w:val="normal0"/>
+        <w:widowControl w:val="0"/>
+      </w:pPr>
+      <w:r>
+        <w:t xml:space="preserve">The initial development of KEA_STUD LAN chat messenger didn’t incur any cost because we utilised already available resources and open source software. </w:t>
+      </w:r>
+      <w:r>
+        <w:t xml:space="preserve">High level cost elements that the project will not carry as it </w:t>
+      </w:r>
+      <w:r>
+        <w:t>can use existing architecture.</w:t>
+      </w:r>
+    </w:p>
+    <w:p>
+      <w:pPr>
+        <w:pStyle w:val="normal0"/>
+        <w:widowControl w:val="0"/>
+      </w:pPr>
     </w:p>
     <w:p>
       <w:pPr>
@@ -1910,58 +1879,114 @@
         <w:widowControl w:val="0"/>
       </w:pPr>
       <w:r>
-        <w:t>Normally when a student or a staff member at KEA needs to talk to each other, within campus they call the other person but this acquires costs or if you leave an email then you need to wait for the reply</w:t>
-      </w:r>
-      <w:r>
-        <w:t xml:space="preserve"> and sometimes it can take up to day or two to get reply which wastes lots of times and delays things</w:t>
-      </w:r>
-      <w:r>
-        <w:t>.</w:t>
-      </w:r>
-    </w:p>
-    <w:p>
-      <w:pPr>
-        <w:pStyle w:val="normal0"/>
-        <w:widowControl w:val="0"/>
-      </w:pPr>
-    </w:p>
-    <w:p>
-      <w:pPr>
-        <w:pStyle w:val="normal0"/>
-        <w:widowControl w:val="0"/>
-      </w:pPr>
-      <w:r>
-        <w:t xml:space="preserve">KEA_STUD LAN chat messenger can be implemented on one dedicated machine, which runs the Server and stores the Database. So during university hour all the users within the campus can interact with each other without using Internet/Phone calls. </w:t>
-      </w:r>
-      <w:r>
-        <w:t>Students can help each other instantly. And administration or Teachers can respond to student queries quicker.</w:t>
-      </w:r>
-    </w:p>
-    <w:p>
-      <w:pPr>
-        <w:pStyle w:val="normal0"/>
-        <w:widowControl w:val="0"/>
-      </w:pPr>
-    </w:p>
-    <w:p>
-      <w:pPr>
-        <w:pStyle w:val="normal0"/>
-        <w:widowControl w:val="0"/>
-      </w:pPr>
-      <w:r>
-        <w:t>Although the private chat option is already available but still an administrator can be assigned for authorization and assigning access privileges</w:t>
-      </w:r>
-      <w:r>
-        <w:t xml:space="preserve"> to particular users in specific groups</w:t>
+        <w:t xml:space="preserve">KEA_STUD LAN chat messenger can be implemented </w:t>
+      </w:r>
+      <w:r>
+        <w:t xml:space="preserve">by using </w:t>
+      </w:r>
+      <w:r>
+        <w:t xml:space="preserve">one dedicated machine, which runs the Server and </w:t>
+      </w:r>
+      <w:r>
+        <w:t>also</w:t>
+      </w:r>
+      <w:r>
+        <w:t xml:space="preserve"> </w:t>
+      </w:r>
+      <w:r>
+        <w:t>stores the Database. This will help</w:t>
+      </w:r>
+      <w:r>
+        <w:t xml:space="preserve"> </w:t>
+      </w:r>
+      <w:r>
+        <w:t xml:space="preserve">in communicating people </w:t>
+      </w:r>
+      <w:r>
+        <w:t>during university hour</w:t>
+      </w:r>
+      <w:r>
+        <w:t>s as</w:t>
+      </w:r>
+      <w:r>
+        <w:t xml:space="preserve"> all the users within the campus can interact with each other without using Internet/Phone calls. </w:t>
+      </w:r>
+      <w:r>
+        <w:t>Students can help each other in</w:t>
+      </w:r>
+      <w:r>
+        <w:t>stantly. And administration or t</w:t>
+      </w:r>
+      <w:r>
+        <w:t>eachers can respond to student queries quicker.</w:t>
+      </w:r>
+    </w:p>
+    <w:p>
+      <w:pPr>
+        <w:pStyle w:val="normal0"/>
+        <w:widowControl w:val="0"/>
+      </w:pPr>
+    </w:p>
+    <w:p>
+      <w:pPr>
+        <w:pStyle w:val="normal0"/>
+        <w:widowControl w:val="0"/>
+      </w:pPr>
+      <w:r>
+        <w:t xml:space="preserve">Although the private chat option is already available but still </w:t>
+      </w:r>
+      <w:r>
+        <w:t xml:space="preserve">the privacy can be improved </w:t>
+      </w:r>
+      <w:r>
+        <w:t>an</w:t>
+      </w:r>
+      <w:r>
+        <w:t>d an</w:t>
+      </w:r>
+      <w:r>
+        <w:t xml:space="preserve"> administrator c</w:t>
+      </w:r>
+      <w:r>
+        <w:t>an be assigned for authorizing</w:t>
+      </w:r>
+      <w:r>
+        <w:t xml:space="preserve"> and assigning access privileges</w:t>
+      </w:r>
+      <w:r>
+        <w:t xml:space="preserve"> to particular users in specific </w:t>
+      </w:r>
+      <w:r>
+        <w:t xml:space="preserve">chat </w:t>
+      </w:r>
+      <w:r>
+        <w:t>groups</w:t>
       </w:r>
       <w:r>
         <w:t xml:space="preserve">. </w:t>
       </w:r>
       <w:r>
-        <w:br w:type="page"/>
-      </w:r>
-      <w:bookmarkStart w:id="13" w:name="_GoBack"/>
-      <w:bookmarkEnd w:id="13"/>
+        <w:t xml:space="preserve">Furthermore the other features like voice/video call can be implemented for enhanced user experience. </w:t>
+      </w:r>
+    </w:p>
+    <w:p>
+      <w:pPr>
+        <w:pStyle w:val="normal0"/>
+        <w:widowControl w:val="0"/>
+      </w:pPr>
+    </w:p>
+    <w:p>
+      <w:pPr>
+        <w:pStyle w:val="normal0"/>
+        <w:widowControl w:val="0"/>
+      </w:pPr>
+      <w:r>
+        <w:lastRenderedPageBreak/>
+        <w:t>As the load increases more servers and load balancer can be added to handle it without comp</w:t>
+      </w:r>
+      <w:r>
+        <w:t>romising user experience.</w:t>
+      </w:r>
     </w:p>
     <w:p>
       <w:pPr>
@@ -1971,20 +1996,29 @@
         <w:widowControl w:val="0"/>
         <w:contextualSpacing w:val="0"/>
       </w:pPr>
-      <w:bookmarkStart w:id="14" w:name="h.avkkkztjqpar" w:colFirst="0" w:colLast="0"/>
+      <w:bookmarkStart w:id="13" w:name="h.avkkkztjqpar" w:colFirst="0" w:colLast="0"/>
+      <w:bookmarkEnd w:id="13"/>
+      <w:r>
+        <w:t>Detailed solution description</w:t>
+      </w:r>
+    </w:p>
+    <w:p>
+      <w:pPr>
+        <w:pStyle w:val="normal0"/>
+        <w:widowControl w:val="0"/>
+      </w:pPr>
+      <w:bookmarkStart w:id="14" w:name="h.9mwuznd7hrfd" w:colFirst="0" w:colLast="0"/>
       <w:bookmarkEnd w:id="14"/>
       <w:r>
-        <w:lastRenderedPageBreak/>
-        <w:t>Detailed solution description</w:t>
-      </w:r>
-    </w:p>
-    <w:p>
-      <w:pPr>
-        <w:pStyle w:val="normal0"/>
-        <w:widowControl w:val="0"/>
-      </w:pPr>
-      <w:r>
-        <w:t>Detailed description of the in the following sub sections</w:t>
+        <w:t>Normally when a student or a staff member at KEA needs to talk to each other, within campus they call the other person but this acquires costs or if you leave an email then you need to wait for the reply and sometimes it ca</w:t>
+      </w:r>
+      <w:r>
+        <w:t>n take up to day or two to get that</w:t>
+      </w:r>
+      <w:bookmarkStart w:id="15" w:name="_GoBack"/>
+      <w:bookmarkEnd w:id="15"/>
+      <w:r>
+        <w:t xml:space="preserve"> which wastes lots of times and delays things.</w:t>
       </w:r>
     </w:p>
     <w:p>
@@ -1995,8 +2029,6 @@
         <w:widowControl w:val="0"/>
         <w:contextualSpacing w:val="0"/>
       </w:pPr>
-      <w:bookmarkStart w:id="15" w:name="h.9mwuznd7hrfd" w:colFirst="0" w:colLast="0"/>
-      <w:bookmarkEnd w:id="15"/>
       <w:r>
         <w:t>Technical dictionary</w:t>
       </w:r>
@@ -2044,23 +2076,8 @@
         <w:pStyle w:val="normal0"/>
         <w:widowControl w:val="0"/>
       </w:pPr>
-      <w:proofErr w:type="spellStart"/>
-      <w:proofErr w:type="gramStart"/>
-      <w:r>
-        <w:t>fx</w:t>
-      </w:r>
-      <w:proofErr w:type="spellEnd"/>
-      <w:proofErr w:type="gramEnd"/>
-      <w:r>
-        <w:t xml:space="preserve">. </w:t>
-      </w:r>
-      <w:proofErr w:type="gramStart"/>
-      <w:r>
-        <w:t>for</w:t>
-      </w:r>
-      <w:proofErr w:type="gramEnd"/>
-      <w:r>
-        <w:t xml:space="preserve"> CBS Calendar</w:t>
+      <w:r>
+        <w:t>fx. for CBS Calendar</w:t>
       </w:r>
     </w:p>
     <w:p>
@@ -2144,15 +2161,8 @@
         <w:pStyle w:val="normal0"/>
         <w:widowControl w:val="0"/>
       </w:pPr>
-      <w:proofErr w:type="spellStart"/>
-      <w:proofErr w:type="gramStart"/>
-      <w:r>
-        <w:t>eg</w:t>
-      </w:r>
-      <w:proofErr w:type="spellEnd"/>
-      <w:proofErr w:type="gramEnd"/>
-      <w:r>
-        <w:t xml:space="preserve">. </w:t>
+      <w:r>
+        <w:t xml:space="preserve">eg. </w:t>
       </w:r>
     </w:p>
     <w:p>
@@ -2226,23 +2236,7 @@
         <w:widowControl w:val="0"/>
       </w:pPr>
       <w:r>
-        <w:t xml:space="preserve">What should the system be able to </w:t>
-      </w:r>
-      <w:proofErr w:type="gramStart"/>
-      <w:r>
-        <w:t>do.</w:t>
-      </w:r>
-      <w:proofErr w:type="gramEnd"/>
-      <w:r>
-        <w:t xml:space="preserve"> </w:t>
-      </w:r>
-      <w:proofErr w:type="spellStart"/>
-      <w:r>
-        <w:t>Behavior</w:t>
-      </w:r>
-      <w:proofErr w:type="spellEnd"/>
-      <w:r>
-        <w:t xml:space="preserve"> or functions of the system</w:t>
+        <w:t>What should the system be able to do. Behavior or functions of the system</w:t>
       </w:r>
     </w:p>
     <w:p>
@@ -2265,39 +2259,22 @@
         <w:widowControl w:val="0"/>
       </w:pPr>
       <w:r>
-        <w:t xml:space="preserve">How do we measure that the system works as it </w:t>
-      </w:r>
-      <w:proofErr w:type="spellStart"/>
-      <w:proofErr w:type="gramStart"/>
-      <w:r>
-        <w:t>should.Specifies</w:t>
-      </w:r>
-      <w:proofErr w:type="spellEnd"/>
-      <w:proofErr w:type="gramEnd"/>
-      <w:r>
-        <w:t xml:space="preserve"> criteria that can be used to judge the operation of a system.</w:t>
-      </w:r>
-    </w:p>
-    <w:p>
-      <w:pPr>
-        <w:pStyle w:val="normal0"/>
-        <w:widowControl w:val="0"/>
-      </w:pPr>
-    </w:p>
-    <w:p>
-      <w:pPr>
-        <w:pStyle w:val="normal0"/>
-        <w:widowControl w:val="0"/>
-      </w:pPr>
-      <w:proofErr w:type="spellStart"/>
-      <w:proofErr w:type="gramStart"/>
-      <w:r>
-        <w:t>fx</w:t>
-      </w:r>
-      <w:proofErr w:type="spellEnd"/>
-      <w:proofErr w:type="gramEnd"/>
-      <w:r>
-        <w:t>.</w:t>
+        <w:t>How do we measure that the system works as it should.Specifies criteria that can be used to judge the operation of a system.</w:t>
+      </w:r>
+    </w:p>
+    <w:p>
+      <w:pPr>
+        <w:pStyle w:val="normal0"/>
+        <w:widowControl w:val="0"/>
+      </w:pPr>
+    </w:p>
+    <w:p>
+      <w:pPr>
+        <w:pStyle w:val="normal0"/>
+        <w:widowControl w:val="0"/>
+      </w:pPr>
+      <w:r>
+        <w:t>fx.</w:t>
       </w:r>
     </w:p>
     <w:p>
@@ -2356,13 +2333,8 @@
         <w:ind w:hanging="359"/>
         <w:contextualSpacing/>
       </w:pPr>
-      <w:proofErr w:type="spellStart"/>
-      <w:r>
-        <w:t>Startup</w:t>
-      </w:r>
-      <w:proofErr w:type="spellEnd"/>
-      <w:r>
-        <w:t xml:space="preserve"> time</w:t>
+      <w:r>
+        <w:t>Startup time</w:t>
       </w:r>
     </w:p>
     <w:p>
@@ -2439,13 +2411,8 @@
       </w:pPr>
       <w:r>
         <w:lastRenderedPageBreak/>
-        <w:t xml:space="preserve">How does the new system impact other system or infrastructure as the </w:t>
-      </w:r>
-      <w:proofErr w:type="gramStart"/>
-      <w:r>
-        <w:t>company.</w:t>
-      </w:r>
-      <w:proofErr w:type="gramEnd"/>
+        <w:t>How does the new system impact other system or infrastructure as the company.</w:t>
+      </w:r>
     </w:p>
     <w:p>
       <w:pPr>
@@ -2530,13 +2497,8 @@
         <w:widowControl w:val="0"/>
       </w:pPr>
       <w:r>
-        <w:t xml:space="preserve">How should the system be implemented with </w:t>
-      </w:r>
-      <w:proofErr w:type="gramStart"/>
-      <w:r>
-        <w:t>timeline.</w:t>
-      </w:r>
-      <w:proofErr w:type="gramEnd"/>
+        <w:t>How should the system be implemented with timeline.</w:t>
+      </w:r>
     </w:p>
     <w:p>
       <w:pPr>
@@ -2558,28 +2520,16 @@
         <w:widowControl w:val="0"/>
       </w:pPr>
       <w:r>
-        <w:t xml:space="preserve">What steps do you need to do to implement the product or </w:t>
-      </w:r>
-      <w:proofErr w:type="gramStart"/>
-      <w:r>
-        <w:t>project</w:t>
-      </w:r>
-      <w:proofErr w:type="gramEnd"/>
-    </w:p>
-    <w:p>
-      <w:pPr>
-        <w:pStyle w:val="normal0"/>
-        <w:widowControl w:val="0"/>
-      </w:pPr>
-      <w:proofErr w:type="spellStart"/>
-      <w:proofErr w:type="gramStart"/>
-      <w:r>
-        <w:t>eg</w:t>
-      </w:r>
-      <w:proofErr w:type="spellEnd"/>
-      <w:proofErr w:type="gramEnd"/>
-      <w:r>
-        <w:t>.</w:t>
+        <w:t>What steps do you need to do to implement the product or project</w:t>
+      </w:r>
+    </w:p>
+    <w:p>
+      <w:pPr>
+        <w:pStyle w:val="normal0"/>
+        <w:widowControl w:val="0"/>
+      </w:pPr>
+      <w:r>
+        <w:t>eg.</w:t>
       </w:r>
     </w:p>
     <w:p>
@@ -2935,13 +2885,8 @@
         <w:widowControl w:val="0"/>
       </w:pPr>
       <w:r>
-        <w:t xml:space="preserve">What risks are there in the </w:t>
-      </w:r>
-      <w:proofErr w:type="gramStart"/>
-      <w:r>
-        <w:t>project.</w:t>
-      </w:r>
-      <w:proofErr w:type="gramEnd"/>
+        <w:t>What risks are there in the project.</w:t>
+      </w:r>
     </w:p>
     <w:p>
       <w:pPr>
@@ -3057,15 +3002,7 @@
               <w:spacing w:line="240" w:lineRule="auto"/>
             </w:pPr>
             <w:r>
-              <w:t>Rank (RF=</w:t>
-            </w:r>
-            <w:proofErr w:type="spellStart"/>
-            <w:r>
-              <w:t>i</w:t>
-            </w:r>
-            <w:proofErr w:type="spellEnd"/>
-            <w:r>
-              <w:t>*p)</w:t>
+              <w:t>Rank (RF=i*p)</w:t>
             </w:r>
           </w:p>
         </w:tc>
@@ -3215,13 +3152,8 @@
               <w:widowControl w:val="0"/>
               <w:spacing w:line="240" w:lineRule="auto"/>
             </w:pPr>
-            <w:proofErr w:type="gramStart"/>
             <w:r>
-              <w:t>evaluate</w:t>
-            </w:r>
-            <w:proofErr w:type="gramEnd"/>
-            <w:r>
-              <w:t xml:space="preserve"> upgrade options</w:t>
+              <w:t>evaluate upgrade options</w:t>
             </w:r>
           </w:p>
         </w:tc>
@@ -3241,13 +3173,8 @@
               <w:widowControl w:val="0"/>
               <w:spacing w:line="240" w:lineRule="auto"/>
             </w:pPr>
-            <w:proofErr w:type="gramStart"/>
             <w:r>
-              <w:t>port</w:t>
-            </w:r>
-            <w:proofErr w:type="gramEnd"/>
-            <w:r>
-              <w:t xml:space="preserve"> application to other host</w:t>
+              <w:t>port application to other host</w:t>
             </w:r>
           </w:p>
         </w:tc>

</xml_diff>

<commit_message>
Working on Architecture and Server layout
</commit_message>
<xml_diff>
--- a/SolutionDocument.docx
+++ b/SolutionDocument.docx
@@ -1353,10 +1353,10 @@
           <w:lang w:val="en-US"/>
         </w:rPr>
         <w:drawing>
-          <wp:inline distT="0" distB="0" distL="0" distR="0" wp14:anchorId="0FF5A413" wp14:editId="47E11CFA">
-            <wp:extent cx="5943600" cy="3190240"/>
-            <wp:effectExtent l="0" t="0" r="0" b="10160"/>
-            <wp:docPr id="5" name="Picture 5"/>
+          <wp:inline distT="0" distB="0" distL="0" distR="0" wp14:anchorId="0595E066" wp14:editId="4464A337">
+            <wp:extent cx="5943600" cy="2983865"/>
+            <wp:effectExtent l="0" t="0" r="0" b="0"/>
+            <wp:docPr id="4" name="Picture 4"/>
             <wp:cNvGraphicFramePr>
               <a:graphicFrameLocks xmlns:a="http://schemas.openxmlformats.org/drawingml/2006/main" noChangeAspect="1"/>
             </wp:cNvGraphicFramePr>
@@ -1364,7 +1364,7 @@
               <a:graphicData uri="http://schemas.openxmlformats.org/drawingml/2006/picture">
                 <pic:pic xmlns:pic="http://schemas.openxmlformats.org/drawingml/2006/picture">
                   <pic:nvPicPr>
-                    <pic:cNvPr id="0" name="Fig-1..jpg"/>
+                    <pic:cNvPr id="0" name="Fig-1.png"/>
                     <pic:cNvPicPr/>
                   </pic:nvPicPr>
                   <pic:blipFill>
@@ -1382,7 +1382,7 @@
                   <pic:spPr>
                     <a:xfrm>
                       <a:off x="0" y="0"/>
-                      <a:ext cx="5943600" cy="3190240"/>
+                      <a:ext cx="5943600" cy="2983865"/>
                     </a:xfrm>
                     <a:prstGeom prst="rect">
                       <a:avLst/>
@@ -1682,7 +1682,6 @@
           <w:color w:val="auto"/>
           <w:szCs w:val="22"/>
         </w:rPr>
-        <w:lastRenderedPageBreak/>
         <w:t>How</w:t>
       </w:r>
       <w:r>
@@ -1713,6 +1712,7 @@
           <w:color w:val="auto"/>
           <w:szCs w:val="22"/>
         </w:rPr>
+        <w:lastRenderedPageBreak/>
         <w:t>How to setup Database</w:t>
       </w:r>
     </w:p>
@@ -1970,7 +1970,10 @@
         <w:t xml:space="preserve"> all the users within the campus can interact with each other without using Internet/Phone calls. </w:t>
       </w:r>
       <w:r>
-        <w:t>Students can help each other in</w:t>
+        <w:t>The online s</w:t>
+      </w:r>
+      <w:r>
+        <w:t>tudents can help each other in</w:t>
       </w:r>
       <w:r>
         <w:t>stantly. And administration or t</w:t>
@@ -2105,20 +2108,20 @@
         <w:t xml:space="preserve">It allows users to save their chat histories and </w:t>
       </w:r>
       <w:r>
-        <w:t xml:space="preserve">also allow them to exchange the files </w:t>
+        <w:t xml:space="preserve">also allow them to exchange the files when required hence no need to </w:t>
+      </w:r>
+      <w:r>
+        <w:t xml:space="preserve">hassle about </w:t>
+      </w:r>
+      <w:r>
+        <w:t>composing</w:t>
+      </w:r>
+      <w:r>
+        <w:t xml:space="preserve"> a separate e-mail with attachment to </w:t>
       </w:r>
       <w:r>
         <w:lastRenderedPageBreak/>
-        <w:t xml:space="preserve">when required hence no need to </w:t>
-      </w:r>
-      <w:r>
-        <w:t xml:space="preserve">hassle about </w:t>
-      </w:r>
-      <w:r>
-        <w:t>composing</w:t>
-      </w:r>
-      <w:r>
-        <w:t xml:space="preserve"> a separate e-mail with attachment to transfer the file. </w:t>
+        <w:t xml:space="preserve">transfer the file. </w:t>
       </w:r>
       <w:r>
         <w:t xml:space="preserve">KEA_STUD LAN chat messenger can support both peer-to-peer or centralized server modes. </w:t>
@@ -2157,7 +2160,31 @@
         <w:widowControl w:val="0"/>
       </w:pPr>
       <w:r>
-        <w:t>Explain technical terms used so that the business can understand it.</w:t>
+        <w:rPr>
+          <w:b/>
+        </w:rPr>
+        <w:t>Socket</w:t>
+      </w:r>
+      <w:r>
+        <w:rPr>
+          <w:b/>
+        </w:rPr>
+        <w:t>:</w:t>
+      </w:r>
+      <w:r>
+        <w:rPr>
+          <w:b/>
+        </w:rPr>
+        <w:t xml:space="preserve"> </w:t>
+      </w:r>
+      <w:r>
+        <w:t>A socket is an object that represents the lo</w:t>
+      </w:r>
+      <w:r>
+        <w:t xml:space="preserve">w level access to the IP stack. </w:t>
+      </w:r>
+      <w:r>
+        <w:t>A socket is a simulated medium that allows sending and receiving of data in an application.</w:t>
       </w:r>
     </w:p>
     <w:p>
@@ -2180,38 +2207,110 @@
         <w:widowControl w:val="0"/>
       </w:pPr>
       <w:r>
-        <w:t>Description of components involved and drawing of architecture</w:t>
-      </w:r>
-    </w:p>
-    <w:p>
-      <w:pPr>
-        <w:pStyle w:val="normal0"/>
-        <w:widowControl w:val="0"/>
-      </w:pPr>
-    </w:p>
-    <w:p>
-      <w:pPr>
-        <w:pStyle w:val="normal0"/>
-        <w:widowControl w:val="0"/>
-      </w:pPr>
-      <w:proofErr w:type="spellStart"/>
-      <w:proofErr w:type="gramStart"/>
-      <w:r>
-        <w:t>fx</w:t>
-      </w:r>
-      <w:proofErr w:type="spellEnd"/>
-      <w:proofErr w:type="gramEnd"/>
+        <w:t xml:space="preserve">KEA_STUD LAN chat messenger is based on </w:t>
+      </w:r>
+      <w:r>
+        <w:t>Model View Controller (MVC)</w:t>
+      </w:r>
+      <w:r>
+        <w:t xml:space="preserve"> architecture</w:t>
+      </w:r>
       <w:r>
         <w:t xml:space="preserve">. </w:t>
       </w:r>
-      <w:proofErr w:type="gramStart"/>
-      <w:r>
-        <w:t>for</w:t>
-      </w:r>
-      <w:proofErr w:type="gramEnd"/>
-      <w:r>
-        <w:t xml:space="preserve"> CBS Calendar</w:t>
-      </w:r>
+      <w:r>
+        <w:t xml:space="preserve">The application handling for database queries is implemented separated while the user interface presentation or the logic processing is implemented separately. </w:t>
+      </w:r>
+      <w:r>
+        <w:t>T</w:t>
+      </w:r>
+      <w:r>
+        <w:t xml:space="preserve">he whole application is divided into further sub applications i.e. client side app and server app. The client application runs on the users computer and the server can run on any computer on network. </w:t>
+      </w:r>
+      <w:r>
+        <w:t xml:space="preserve">To send/receive the message the user should be connected to the server. The user can broadcast the message to all the users online (Public Chat) or can send it to any particular user (Private Chat). </w:t>
+      </w:r>
+    </w:p>
+    <w:p>
+      <w:pPr>
+        <w:pStyle w:val="normal0"/>
+        <w:widowControl w:val="0"/>
+      </w:pPr>
+    </w:p>
+    <w:p>
+      <w:pPr>
+        <w:pStyle w:val="normal0"/>
+        <w:widowControl w:val="0"/>
+      </w:pPr>
+      <w:r>
+        <w:t xml:space="preserve">The application is developed using Object Oriented Programming in Java Language. </w:t>
+      </w:r>
+      <w:r>
+        <w:t>To establish the communication</w:t>
+      </w:r>
+      <w:r>
+        <w:t xml:space="preserve"> </w:t>
+      </w:r>
+      <w:r>
+        <w:t xml:space="preserve">link </w:t>
+      </w:r>
+      <w:r>
+        <w:t xml:space="preserve">between the systems on the </w:t>
+      </w:r>
+      <w:r>
+        <w:t>network</w:t>
+      </w:r>
+      <w:r>
+        <w:t xml:space="preserve"> </w:t>
+      </w:r>
+      <w:r>
+        <w:t xml:space="preserve">we need socket connections. </w:t>
+      </w:r>
+      <w:r>
+        <w:t xml:space="preserve">A socket enables the application/users to connect to the network and communicate with other applications/users connected to the same network. </w:t>
+      </w:r>
+      <w:r>
+        <w:t xml:space="preserve">On a particular machine the socket is composed of an IP address and a port number. </w:t>
+      </w:r>
+    </w:p>
+    <w:p>
+      <w:pPr>
+        <w:pStyle w:val="normal0"/>
+        <w:widowControl w:val="0"/>
+      </w:pPr>
+    </w:p>
+    <w:p>
+      <w:pPr>
+        <w:pStyle w:val="normal0"/>
+        <w:widowControl w:val="0"/>
+      </w:pPr>
+      <w:r>
+        <w:t xml:space="preserve">As mentioned above there will be two applications for client and server, so two sockets are made the client application will execute the client socket while the server application will run server socket. </w:t>
+      </w:r>
+      <w:r>
+        <w:t xml:space="preserve">To connect to the server socket client requires its IP and the port number. </w:t>
+      </w:r>
+      <w:r>
+        <w:t>The client and server</w:t>
+      </w:r>
+      <w:r>
+        <w:t xml:space="preserve"> need to share the same port number in order to achieve the connection. </w:t>
+      </w:r>
+      <w:r>
+        <w:t xml:space="preserve">Moreover they need to agree upon the protocol used that could be TCP, UDP or RAW. </w:t>
+      </w:r>
+    </w:p>
+    <w:p>
+      <w:pPr>
+        <w:pStyle w:val="normal0"/>
+        <w:widowControl w:val="0"/>
+      </w:pPr>
+    </w:p>
+    <w:p>
+      <w:pPr>
+        <w:pStyle w:val="normal0"/>
+        <w:widowControl w:val="0"/>
+      </w:pPr>
     </w:p>
     <w:p>
       <w:pPr>
@@ -2223,22 +2322,30 @@
           <w:noProof/>
           <w:lang w:val="en-US"/>
         </w:rPr>
+        <w:lastRenderedPageBreak/>
         <w:drawing>
-          <wp:inline distT="19050" distB="19050" distL="19050" distR="19050" wp14:anchorId="5C74A868" wp14:editId="026D9466">
-            <wp:extent cx="6324600" cy="4343400"/>
+          <wp:inline distT="0" distB="0" distL="0" distR="0" wp14:anchorId="7E8A2EB0" wp14:editId="00D7D79F">
+            <wp:extent cx="5943600" cy="3228975"/>
             <wp:effectExtent l="0" t="0" r="0" b="0"/>
-            <wp:docPr id="1" name="image01.png"/>
-            <wp:cNvGraphicFramePr/>
+            <wp:docPr id="2" name="Picture 2"/>
+            <wp:cNvGraphicFramePr>
+              <a:graphicFrameLocks xmlns:a="http://schemas.openxmlformats.org/drawingml/2006/main" noChangeAspect="1"/>
+            </wp:cNvGraphicFramePr>
             <a:graphic xmlns:a="http://schemas.openxmlformats.org/drawingml/2006/main">
               <a:graphicData uri="http://schemas.openxmlformats.org/drawingml/2006/picture">
                 <pic:pic xmlns:pic="http://schemas.openxmlformats.org/drawingml/2006/picture">
                   <pic:nvPicPr>
-                    <pic:cNvPr id="0" name="image01.png"/>
-                    <pic:cNvPicPr preferRelativeResize="0"/>
+                    <pic:cNvPr id="0" name="Fig-2.png"/>
+                    <pic:cNvPicPr/>
                   </pic:nvPicPr>
                   <pic:blipFill>
-                    <a:blip r:embed="rId12"/>
-                    <a:srcRect/>
+                    <a:blip r:embed="rId12">
+                      <a:extLst>
+                        <a:ext uri="{28A0092B-C50C-407E-A947-70E740481C1C}">
+                          <a14:useLocalDpi xmlns:a14="http://schemas.microsoft.com/office/drawing/2010/main" val="0"/>
+                        </a:ext>
+                      </a:extLst>
+                    </a:blip>
                     <a:stretch>
                       <a:fillRect/>
                     </a:stretch>
@@ -2246,18 +2353,27 @@
                   <pic:spPr>
                     <a:xfrm>
                       <a:off x="0" y="0"/>
-                      <a:ext cx="6324600" cy="4343400"/>
+                      <a:ext cx="5943600" cy="3228975"/>
                     </a:xfrm>
                     <a:prstGeom prst="rect">
                       <a:avLst/>
                     </a:prstGeom>
-                    <a:ln/>
                   </pic:spPr>
                 </pic:pic>
               </a:graphicData>
             </a:graphic>
           </wp:inline>
         </w:drawing>
+      </w:r>
+    </w:p>
+    <w:p>
+      <w:pPr>
+        <w:pStyle w:val="normal0"/>
+        <w:widowControl w:val="0"/>
+        <w:jc w:val="center"/>
+      </w:pPr>
+      <w:r>
+        <w:t>Fig-2</w:t>
       </w:r>
     </w:p>
     <w:p>
@@ -3579,7 +3695,7 @@
       <w:rPr>
         <w:noProof/>
       </w:rPr>
-      <w:t>4</w:t>
+      <w:t>6</w:t>
     </w:r>
     <w:r>
       <w:fldChar w:fldCharType="end"/>
@@ -3600,7 +3716,7 @@
       <w:rPr>
         <w:noProof/>
       </w:rPr>
-      <w:t>12</w:t>
+      <w:t>13</w:t>
     </w:r>
     <w:r>
       <w:fldChar w:fldCharType="end"/>

</xml_diff>